<commit_message>
Notes updated, Orange Robot Added
</commit_message>
<xml_diff>
--- a/Notes/Rigging Essentials.docx
+++ b/Notes/Rigging Essentials.docx
@@ -244,34 +244,79 @@
       <w:r>
         <w:t xml:space="preserve">l. </w:t>
       </w:r>
+    </w:p>
+    <w:p>
+      <w:r>
+        <w:t>Scene organization/conventions</w:t>
+      </w:r>
+      <w:r>
+        <w:t xml:space="preserve"> – Joint – </w:t>
+      </w:r>
+      <w:proofErr w:type="spellStart"/>
+      <w:r>
+        <w:t>Jnt</w:t>
+      </w:r>
+      <w:proofErr w:type="spellEnd"/>
+      <w:r>
+        <w:t>, Control – Ctrl, Group – Grp, Geometry - Geo</w:t>
+      </w:r>
+    </w:p>
+    <w:p>
+      <w:r>
+        <w:t>Lamp rig</w:t>
+      </w:r>
+    </w:p>
+    <w:p>
+      <w:r>
+        <w:t>When joining the controls, joints and Geometry… Click on control, (not the group) then the joint. Click on constraints – parent and scale. Click the joint, then the Geometry. Click on constraints – parent and scale.</w:t>
+      </w:r>
+    </w:p>
+    <w:p/>
+    <w:p>
+      <w:pPr>
+        <w:jc w:val="right"/>
+      </w:pPr>
+      <w:r>
+        <w:t>February 1</w:t>
+      </w:r>
+    </w:p>
+    <w:p>
+      <w:pPr>
+        <w:jc w:val="right"/>
+      </w:pPr>
+    </w:p>
+    <w:p>
+      <w:r>
+        <w:t xml:space="preserve">When wanting to change the actual size of the joint circle, make sure to change the radius in the attribute editor. </w:t>
+      </w:r>
+    </w:p>
+    <w:p>
+      <w:r>
+        <w:t xml:space="preserve">Skeleton – Hip, make sure to place two joints at the hip. </w:t>
+      </w:r>
+      <w:r>
+        <w:t xml:space="preserve">(COG </w:t>
+      </w:r>
+      <w:proofErr w:type="spellStart"/>
+      <w:r>
+        <w:t>jnt</w:t>
+      </w:r>
+      <w:proofErr w:type="spellEnd"/>
+      <w:r>
+        <w:t xml:space="preserve"> is the root to everything, and should also be placed at the hip bone) </w:t>
+      </w:r>
+    </w:p>
+    <w:p>
+      <w:r>
+        <w:t>Skeleton, mirror joints – Select orientation according to the world values. Behavior is the mirror that brings the arms together. Orientation is the mirror that turns the arms like car tires.  L_ to R_</w:t>
+      </w:r>
+    </w:p>
+    <w:p>
+      <w:r>
+        <w:t>When mirroring, you just need to select the Shoulder joint to mirror the whole arm. It will connect the collarbone to the new shoulder.</w:t>
+      </w:r>
       <w:bookmarkStart w:id="0" w:name="_GoBack"/>
       <w:bookmarkEnd w:id="0"/>
-    </w:p>
-    <w:p>
-      <w:r>
-        <w:t>Scene organization/conventions</w:t>
-      </w:r>
-      <w:r>
-        <w:t xml:space="preserve"> – Joint – </w:t>
-      </w:r>
-      <w:proofErr w:type="spellStart"/>
-      <w:r>
-        <w:t>Jnt</w:t>
-      </w:r>
-      <w:proofErr w:type="spellEnd"/>
-      <w:r>
-        <w:t>, Control – Ctrl, Group – Grp, Geometry - Geo</w:t>
-      </w:r>
-    </w:p>
-    <w:p>
-      <w:r>
-        <w:t>Lamp rig</w:t>
-      </w:r>
-    </w:p>
-    <w:p>
-      <w:r>
-        <w:t>When joining the controls, joints and Geometry… Click on control, (not the group) then the joint. Click on constraints – parent and scale. Click the joint, then the Geometry. Click on constraints – parent and scale.</w:t>
-      </w:r>
     </w:p>
     <w:sectPr>
       <w:pgSz w:w="12240" w:h="15840"/>

</xml_diff>

<commit_message>
Learned Ik system, did a lot of drawings, and added a crossbow.
</commit_message>
<xml_diff>
--- a/Notes/Rigging Essentials.docx
+++ b/Notes/Rigging Essentials.docx
@@ -1,6 +1,6 @@
 
 <file path=word/document.xml><?xml version="1.0" encoding="utf-8"?>
-<w:document xmlns:wpc="http://schemas.microsoft.com/office/word/2010/wordprocessingCanvas" xmlns:cx="http://schemas.microsoft.com/office/drawing/2014/chartex" xmlns:mc="http://schemas.openxmlformats.org/markup-compatibility/2006" xmlns:o="urn:schemas-microsoft-com:office:office" xmlns:r="http://schemas.openxmlformats.org/officeDocument/2006/relationships" xmlns:m="http://schemas.openxmlformats.org/officeDocument/2006/math" xmlns:v="urn:schemas-microsoft-com:vml" xmlns:wp14="http://schemas.microsoft.com/office/word/2010/wordprocessingDrawing" xmlns:wp="http://schemas.openxmlformats.org/drawingml/2006/wordprocessingDrawing" xmlns:w10="urn:schemas-microsoft-com:office:word" xmlns:w="http://schemas.openxmlformats.org/wordprocessingml/2006/main" xmlns:w14="http://schemas.microsoft.com/office/word/2010/wordml" xmlns:w15="http://schemas.microsoft.com/office/word/2012/wordml" xmlns:w16se="http://schemas.microsoft.com/office/word/2015/wordml/symex" xmlns:wpg="http://schemas.microsoft.com/office/word/2010/wordprocessingGroup" xmlns:wpi="http://schemas.microsoft.com/office/word/2010/wordprocessingInk" xmlns:wne="http://schemas.microsoft.com/office/word/2006/wordml" xmlns:wps="http://schemas.microsoft.com/office/word/2010/wordprocessingShape" mc:Ignorable="w14 w15 w16se wp14">
+<w:document xmlns:wpc="http://schemas.microsoft.com/office/word/2010/wordprocessingCanvas" xmlns:cx="http://schemas.microsoft.com/office/drawing/2014/chartex" xmlns:cx1="http://schemas.microsoft.com/office/drawing/2015/9/8/chartex" xmlns:mc="http://schemas.openxmlformats.org/markup-compatibility/2006" xmlns:o="urn:schemas-microsoft-com:office:office" xmlns:r="http://schemas.openxmlformats.org/officeDocument/2006/relationships" xmlns:m="http://schemas.openxmlformats.org/officeDocument/2006/math" xmlns:v="urn:schemas-microsoft-com:vml" xmlns:wp14="http://schemas.microsoft.com/office/word/2010/wordprocessingDrawing" xmlns:wp="http://schemas.openxmlformats.org/drawingml/2006/wordprocessingDrawing" xmlns:w10="urn:schemas-microsoft-com:office:word" xmlns:w="http://schemas.openxmlformats.org/wordprocessingml/2006/main" xmlns:w14="http://schemas.microsoft.com/office/word/2010/wordml" xmlns:w15="http://schemas.microsoft.com/office/word/2012/wordml" xmlns:w16se="http://schemas.microsoft.com/office/word/2015/wordml/symex" xmlns:wpg="http://schemas.microsoft.com/office/word/2010/wordprocessingGroup" xmlns:wpi="http://schemas.microsoft.com/office/word/2010/wordprocessingInk" xmlns:wne="http://schemas.microsoft.com/office/word/2006/wordml" xmlns:wps="http://schemas.microsoft.com/office/word/2010/wordprocessingShape" mc:Ignorable="w14 w15 w16se wp14">
   <w:body>
     <w:p>
       <w:pPr>
@@ -188,135 +188,247 @@
       </w:r>
       <w:proofErr w:type="spellEnd"/>
       <w:r>
-        <w:t xml:space="preserve">. The circle first, then </w:t>
+        <w:t xml:space="preserve">. The circle first, then click on the joint. </w:t>
+      </w:r>
+    </w:p>
+    <w:p>
+      <w:r>
+        <w:t>Gimbal Lock</w:t>
+      </w:r>
+    </w:p>
+    <w:p/>
+    <w:p>
+      <w:pPr>
+        <w:jc w:val="right"/>
+      </w:pPr>
+      <w:r>
+        <w:t>January 30</w:t>
+      </w:r>
+    </w:p>
+    <w:p>
+      <w:r>
+        <w:t xml:space="preserve">Joint placement/orientation </w:t>
+      </w:r>
+    </w:p>
+    <w:p>
+      <w:r>
+        <w:t>Match transformations to make the groups work.</w:t>
+      </w:r>
+    </w:p>
+    <w:p>
+      <w:r>
+        <w:t xml:space="preserve">Controls </w:t>
+      </w:r>
+      <w:r>
+        <w:t>orientation</w:t>
+      </w:r>
+      <w:r>
+        <w:t xml:space="preserve"> – control group, just an empty space that you can control.</w:t>
+      </w:r>
+    </w:p>
+    <w:p>
+      <w:r>
+        <w:t>Ctr</w:t>
+      </w:r>
+      <w:r>
+        <w:t>l “G” creates an empty group as wel</w:t>
+      </w:r>
+      <w:r>
+        <w:t xml:space="preserve">l. </w:t>
+      </w:r>
+    </w:p>
+    <w:p>
+      <w:r>
+        <w:t>Scene organization/conventions</w:t>
+      </w:r>
+      <w:r>
+        <w:t xml:space="preserve"> – Joint – </w:t>
+      </w:r>
+      <w:proofErr w:type="spellStart"/>
+      <w:r>
+        <w:t>Jnt</w:t>
+      </w:r>
+      <w:proofErr w:type="spellEnd"/>
+      <w:r>
+        <w:t>, Control – Ctrl, Group – Grp, Geometry - Geo</w:t>
+      </w:r>
+    </w:p>
+    <w:p>
+      <w:r>
+        <w:t>Lamp rig</w:t>
+      </w:r>
+    </w:p>
+    <w:p>
+      <w:r>
+        <w:t>When joining the controls, joints and Geometry… Click on control, (not the group) then the joint. Click on constraints – parent and scale. Click the joint, then the Geometry. Click on constraints – parent and scale.</w:t>
+      </w:r>
+    </w:p>
+    <w:p/>
+    <w:p>
+      <w:pPr>
+        <w:jc w:val="right"/>
+      </w:pPr>
+      <w:r>
+        <w:t>February 1</w:t>
+      </w:r>
+    </w:p>
+    <w:p>
+      <w:pPr>
+        <w:jc w:val="right"/>
+      </w:pPr>
+    </w:p>
+    <w:p>
+      <w:r>
+        <w:t xml:space="preserve">When wanting to change the actual size of the joint circle, make sure to change the radius in the attribute editor. </w:t>
+      </w:r>
+    </w:p>
+    <w:p>
+      <w:r>
+        <w:t xml:space="preserve">Skeleton – Hip, make sure to place two joints at the hip. </w:t>
+      </w:r>
+      <w:r>
+        <w:t xml:space="preserve">(COG </w:t>
+      </w:r>
+      <w:proofErr w:type="spellStart"/>
+      <w:r>
+        <w:t>jnt</w:t>
+      </w:r>
+      <w:proofErr w:type="spellEnd"/>
+      <w:r>
+        <w:t xml:space="preserve"> is the root to everything, and should also be placed at the hip bone) </w:t>
+      </w:r>
+    </w:p>
+    <w:p>
+      <w:r>
+        <w:t>Skeleton, mirror joints – Select orientation according to the world values. Behavior is the mirror that brings the arms together. Orientation is the mirror that turns the arms like car tires.  L_ to R_</w:t>
+      </w:r>
+    </w:p>
+    <w:p>
+      <w:r>
+        <w:t>When mirroring, you just need to select the Shoulder joint to mirror the whole arm. It will connect the collarbone to the new shoulder.</w:t>
+      </w:r>
+    </w:p>
+    <w:p/>
+    <w:p>
+      <w:pPr>
+        <w:jc w:val="right"/>
+      </w:pPr>
+      <w:r>
+        <w:t>February 20</w:t>
+      </w:r>
+    </w:p>
+    <w:p>
+      <w:r>
+        <w:t>FK Rigs – After putting a simple hierarchy down, (make sure to zero out the children) click on skeleton (rotate plane solver)</w:t>
+      </w:r>
+      <w:r>
+        <w:t xml:space="preserve"> Create IK Handle</w:t>
+      </w:r>
+    </w:p>
+    <w:p>
+      <w:r>
+        <w:lastRenderedPageBreak/>
+        <w:t>White arrow, vector –</w:t>
+      </w:r>
+      <w:r>
+        <w:t xml:space="preserve"> Should be pointed in the direction you want the elbow or knee to point.</w:t>
+      </w:r>
+    </w:p>
+    <w:p>
+      <w:r>
+        <w:t xml:space="preserve">Pole Vector constraints – The pole vector will always point to the object. </w:t>
+      </w:r>
+    </w:p>
+    <w:p>
+      <w:r>
+        <w:t xml:space="preserve">IK Handles </w:t>
+      </w:r>
+    </w:p>
+    <w:p>
+      <w:r>
+        <w:t>Control/</w:t>
+      </w:r>
+      <w:r>
+        <w:t>Locator</w:t>
+      </w:r>
+      <w:r>
+        <w:t xml:space="preserve"> first, then click the </w:t>
+      </w:r>
+      <w:r>
+        <w:t>Handle</w:t>
+      </w:r>
+      <w:r>
+        <w:t xml:space="preserve"> to constrain. </w:t>
+      </w:r>
+      <w:r>
+        <w:t>Point constrain</w:t>
+      </w:r>
+    </w:p>
+    <w:p>
+      <w:r>
+        <w:t xml:space="preserve">Make the Locator a child to the elbow, so that you can zero out all the transformations. That way the orientation </w:t>
       </w:r>
       <w:proofErr w:type="gramStart"/>
       <w:r>
-        <w:t>click</w:t>
+        <w:t>is aligned</w:t>
       </w:r>
       <w:proofErr w:type="gramEnd"/>
       <w:r>
-        <w:t xml:space="preserve"> on the joint. </w:t>
-      </w:r>
-    </w:p>
-    <w:p>
-      <w:r>
-        <w:t>Gimbal Lock</w:t>
-      </w:r>
-    </w:p>
-    <w:p/>
-    <w:p>
-      <w:pPr>
-        <w:jc w:val="right"/>
-      </w:pPr>
-      <w:r>
-        <w:t>January 30</w:t>
-      </w:r>
-    </w:p>
-    <w:p>
-      <w:r>
-        <w:t xml:space="preserve">Joint placement/orientation </w:t>
-      </w:r>
-    </w:p>
-    <w:p>
-      <w:r>
-        <w:t>Match transformations to make the groups work.</w:t>
-      </w:r>
-    </w:p>
-    <w:p>
-      <w:r>
-        <w:t xml:space="preserve">Controls </w:t>
-      </w:r>
-      <w:r>
-        <w:t>orientation</w:t>
-      </w:r>
-      <w:r>
-        <w:t xml:space="preserve"> – control group, just an empty space that you can control.</w:t>
-      </w:r>
-    </w:p>
-    <w:p>
-      <w:r>
-        <w:t>Ctr</w:t>
-      </w:r>
-      <w:r>
-        <w:t>l “G” creates an empty group as wel</w:t>
-      </w:r>
-      <w:r>
-        <w:t xml:space="preserve">l. </w:t>
-      </w:r>
-    </w:p>
-    <w:p>
-      <w:r>
-        <w:t>Scene organization/conventions</w:t>
-      </w:r>
-      <w:r>
-        <w:t xml:space="preserve"> – Joint – </w:t>
-      </w:r>
+        <w:t xml:space="preserve">. This is the one that you do pole vector constraint. </w:t>
+      </w:r>
+    </w:p>
+    <w:p>
       <w:proofErr w:type="spellStart"/>
       <w:r>
-        <w:t>Jnt</w:t>
+        <w:t>L_Arm_IK_Main_Ctrl_Grp</w:t>
       </w:r>
       <w:proofErr w:type="spellEnd"/>
       <w:r>
-        <w:t>, Control – Ctrl, Group – Grp, Geometry - Geo</w:t>
-      </w:r>
-    </w:p>
-    <w:p>
-      <w:r>
-        <w:t>Lamp rig</w:t>
-      </w:r>
-    </w:p>
-    <w:p>
-      <w:r>
-        <w:t>When joining the controls, joints and Geometry… Click on control, (not the group) then the joint. Click on constraints – parent and scale. Click the joint, then the Geometry. Click on constraints – parent and scale.</w:t>
-      </w:r>
-    </w:p>
-    <w:p/>
-    <w:p>
-      <w:pPr>
-        <w:jc w:val="right"/>
-      </w:pPr>
-      <w:r>
-        <w:t>February 1</w:t>
-      </w:r>
-    </w:p>
-    <w:p>
-      <w:pPr>
-        <w:jc w:val="right"/>
-      </w:pPr>
-    </w:p>
-    <w:p>
-      <w:r>
-        <w:t xml:space="preserve">When wanting to change the actual size of the joint circle, make sure to change the radius in the attribute editor. </w:t>
-      </w:r>
-    </w:p>
-    <w:p>
-      <w:r>
-        <w:t xml:space="preserve">Skeleton – Hip, make sure to place two joints at the hip. </w:t>
-      </w:r>
-      <w:r>
-        <w:t xml:space="preserve">(COG </w:t>
-      </w:r>
-      <w:proofErr w:type="spellStart"/>
-      <w:r>
-        <w:t>jnt</w:t>
-      </w:r>
-      <w:proofErr w:type="spellEnd"/>
-      <w:r>
-        <w:t xml:space="preserve"> is the root to everything, and should also be placed at the hip bone) </w:t>
-      </w:r>
-    </w:p>
-    <w:p>
-      <w:r>
-        <w:t>Skeleton, mirror joints – Select orientation according to the world values. Behavior is the mirror that brings the arms together. Orientation is the mirror that turns the arms like car tires.  L_ to R_</w:t>
-      </w:r>
-    </w:p>
-    <w:p>
-      <w:r>
-        <w:t>When mirroring, you just need to select the Shoulder joint to mirror the whole arm. It will connect the collarbone to the new shoulder.</w:t>
+        <w:t xml:space="preserve"> (This is to help organize the constraints with the </w:t>
+      </w:r>
+      <w:r>
+        <w:t>Pole Vectors and the IK. Arms together, and the legs together, etc.</w:t>
       </w:r>
       <w:bookmarkStart w:id="0" w:name="_GoBack"/>
       <w:bookmarkEnd w:id="0"/>
+      <w:r>
+        <w:t>)</w:t>
+      </w:r>
+    </w:p>
+    <w:p>
+      <w:r>
+        <w:tab/>
+      </w:r>
+      <w:proofErr w:type="spellStart"/>
+      <w:r>
+        <w:t>IK_Ctrl_Grp</w:t>
+      </w:r>
+      <w:proofErr w:type="spellEnd"/>
+    </w:p>
+    <w:p>
+      <w:r>
+        <w:tab/>
+      </w:r>
+      <w:proofErr w:type="spellStart"/>
+      <w:r>
+        <w:t>PV_Ctrl_Grp</w:t>
+      </w:r>
+      <w:proofErr w:type="spellEnd"/>
+    </w:p>
+    <w:p>
+      <w:r>
+        <w:tab/>
+      </w:r>
+      <w:proofErr w:type="spellStart"/>
+      <w:r>
+        <w:t>Shoulder_Ctrl_Grp</w:t>
+      </w:r>
+      <w:proofErr w:type="spellEnd"/>
+    </w:p>
+    <w:p>
+      <w:pPr>
+        <w:jc w:val="right"/>
+      </w:pPr>
     </w:p>
     <w:sectPr>
       <w:pgSz w:w="12240" w:h="15840"/>

</xml_diff>

<commit_message>
Ik rig for the new robot
</commit_message>
<xml_diff>
--- a/Notes/Rigging Essentials.docx
+++ b/Notes/Rigging Essentials.docx
@@ -180,15 +180,7 @@
     </w:p>
     <w:p>
       <w:r>
-        <w:t xml:space="preserve">Always click on the constrainer, then the </w:t>
-      </w:r>
-      <w:proofErr w:type="spellStart"/>
-      <w:r>
-        <w:t>constraintee</w:t>
-      </w:r>
-      <w:proofErr w:type="spellEnd"/>
-      <w:r>
-        <w:t xml:space="preserve">. The circle first, then click on the joint. </w:t>
+        <w:t xml:space="preserve">Always click on the constrainer, then the constraintee. The circle first, then click on the joint. </w:t>
       </w:r>
     </w:p>
     <w:p>
@@ -242,15 +234,7 @@
         <w:t>Scene organization/conventions</w:t>
       </w:r>
       <w:r>
-        <w:t xml:space="preserve"> – Joint – </w:t>
-      </w:r>
-      <w:proofErr w:type="spellStart"/>
-      <w:r>
-        <w:t>Jnt</w:t>
-      </w:r>
-      <w:proofErr w:type="spellEnd"/>
-      <w:r>
-        <w:t>, Control – Ctrl, Group – Grp, Geometry - Geo</w:t>
+        <w:t xml:space="preserve"> – Joint – Jnt, Control – Ctrl, Group – Grp, Geometry - Geo</w:t>
       </w:r>
     </w:p>
     <w:p>
@@ -287,15 +271,7 @@
         <w:t xml:space="preserve">Skeleton – Hip, make sure to place two joints at the hip. </w:t>
       </w:r>
       <w:r>
-        <w:t xml:space="preserve">(COG </w:t>
-      </w:r>
-      <w:proofErr w:type="spellStart"/>
-      <w:r>
-        <w:t>jnt</w:t>
-      </w:r>
-      <w:proofErr w:type="spellEnd"/>
-      <w:r>
-        <w:t xml:space="preserve"> is the root to everything, and should also be placed at the hip bone) </w:t>
+        <w:t xml:space="preserve">(COG jnt is the root to everything, and should also be placed at the hip bone) </w:t>
       </w:r>
     </w:p>
     <w:p>
@@ -319,7 +295,12 @@
     </w:p>
     <w:p>
       <w:r>
-        <w:t>FK Rigs – After putting a simple hierarchy down, (make sure to zero out the children) click on skeleton (rotate plane solver)</w:t>
+        <w:t>I</w:t>
+      </w:r>
+      <w:bookmarkStart w:id="0" w:name="_GoBack"/>
+      <w:bookmarkEnd w:id="0"/>
+      <w:r>
+        <w:t>K Rigs – After putting a simple hierarchy down, (make sure to zero out the children) click on skeleton (rotate plane solver)</w:t>
       </w:r>
       <w:r>
         <w:t xml:space="preserve"> Create IK Handle</w:t>
@@ -366,64 +347,37 @@
     </w:p>
     <w:p>
       <w:r>
-        <w:t xml:space="preserve">Make the Locator a child to the elbow, so that you can zero out all the transformations. That way the orientation </w:t>
-      </w:r>
-      <w:proofErr w:type="gramStart"/>
-      <w:r>
-        <w:t>is aligned</w:t>
-      </w:r>
-      <w:proofErr w:type="gramEnd"/>
-      <w:r>
-        <w:t xml:space="preserve">. This is the one that you do pole vector constraint. </w:t>
-      </w:r>
-    </w:p>
-    <w:p>
-      <w:proofErr w:type="spellStart"/>
+        <w:t xml:space="preserve">Make the Locator a child to the elbow, so that you can zero out all the transformations. That way the orientation is aligned. This is the one that you do pole vector constraint. </w:t>
+      </w:r>
+    </w:p>
+    <w:p>
       <w:r>
         <w:t>L_Arm_IK_Main_Ctrl_Grp</w:t>
       </w:r>
-      <w:proofErr w:type="spellEnd"/>
       <w:r>
         <w:t xml:space="preserve"> (This is to help organize the constraints with the </w:t>
       </w:r>
       <w:r>
-        <w:t>Pole Vectors and the IK. Arms together, and the legs together, etc.</w:t>
-      </w:r>
-      <w:bookmarkStart w:id="0" w:name="_GoBack"/>
-      <w:bookmarkEnd w:id="0"/>
-      <w:r>
-        <w:t>)</w:t>
+        <w:t>Pole Vectors and the IK. Arms together, and the legs together, etc.)</w:t>
       </w:r>
     </w:p>
     <w:p>
       <w:r>
         <w:tab/>
-      </w:r>
-      <w:proofErr w:type="spellStart"/>
-      <w:r>
         <w:t>IK_Ctrl_Grp</w:t>
       </w:r>
-      <w:proofErr w:type="spellEnd"/>
     </w:p>
     <w:p>
       <w:r>
         <w:tab/>
-      </w:r>
-      <w:proofErr w:type="spellStart"/>
-      <w:r>
         <w:t>PV_Ctrl_Grp</w:t>
       </w:r>
-      <w:proofErr w:type="spellEnd"/>
     </w:p>
     <w:p>
       <w:r>
         <w:tab/>
-      </w:r>
-      <w:proofErr w:type="spellStart"/>
-      <w:r>
         <w:t>Shoulder_Ctrl_Grp</w:t>
       </w:r>
-      <w:proofErr w:type="spellEnd"/>
     </w:p>
     <w:p>
       <w:pPr>

</xml_diff>

<commit_message>
Worked more on the rig
</commit_message>
<xml_diff>
--- a/Notes/Rigging Essentials.docx
+++ b/Notes/Rigging Essentials.docx
@@ -26,7 +26,15 @@
     </w:p>
     <w:p>
       <w:r>
-        <w:t>Hierarchy – Parent to child relationship. The child follows everything the parent does, can have a child of their own. For example: When the shoulder swings</w:t>
+        <w:t xml:space="preserve">Hierarchy – Parent to child relationship. The child follows everything the parent does, can have a child of their own. For </w:t>
+      </w:r>
+      <w:proofErr w:type="gramStart"/>
+      <w:r>
+        <w:t>example:</w:t>
+      </w:r>
+      <w:proofErr w:type="gramEnd"/>
+      <w:r>
+        <w:t xml:space="preserve"> When the shoulder swings</w:t>
       </w:r>
       <w:r>
         <w:t>, the arm moves with it. The next joint (the elbow) would be the child to the shoulder. It follows the movement of the shoulder, but create its own movement.</w:t>
@@ -69,7 +77,13 @@
     </w:p>
     <w:p>
       <w:r>
-        <w:t>Joints – Pivot point working with Hierarchy (Absolute – where geographically the object is -  and Relative – where the object is relative to the Hierarchy - spaces)</w:t>
+        <w:t xml:space="preserve">Joints – Pivot point working with Hierarchy (Absolute – where </w:t>
+      </w:r>
+      <w:r>
+        <w:t xml:space="preserve">geographically the object is - </w:t>
+      </w:r>
+      <w:r>
+        <w:t>and Relative – where the object is relative to the Hierarchy - spaces)</w:t>
       </w:r>
     </w:p>
     <w:p>
@@ -84,7 +98,15 @@
     </w:p>
     <w:p>
       <w:r>
-        <w:t>Deform&gt;Cluster After selecting whatever needs a pivot, the cluster tool will place one right at the center. (Especially if the objects needing to be rigged is not following a straight x/y axis)</w:t>
+        <w:t xml:space="preserve">Deform&gt;Cluster </w:t>
+      </w:r>
+      <w:proofErr w:type="gramStart"/>
+      <w:r>
+        <w:t>After</w:t>
+      </w:r>
+      <w:proofErr w:type="gramEnd"/>
+      <w:r>
+        <w:t xml:space="preserve"> selecting whatever needs a pivot, the cluster tool will place one right at the center. (Especially if the objects needing to be rigged is not following a straight x/y axis)</w:t>
       </w:r>
     </w:p>
     <w:p>
@@ -103,7 +125,15 @@
     </w:p>
     <w:p>
       <w:r>
-        <w:t>F3 to change things to Rigging mode</w:t>
+        <w:t xml:space="preserve">F3 to change things to </w:t>
+      </w:r>
+      <w:proofErr w:type="gramStart"/>
+      <w:r>
+        <w:t>Rigging</w:t>
+      </w:r>
+      <w:proofErr w:type="gramEnd"/>
+      <w:r>
+        <w:t xml:space="preserve"> mode</w:t>
       </w:r>
     </w:p>
     <w:p>
@@ -122,7 +152,15 @@
         <w:t>Parent</w:t>
       </w:r>
       <w:r>
-        <w:t>- Translation and Rotation, but not scale. The child’s actions will follow the parent’s actions. (This one will be used the most)</w:t>
+        <w:t xml:space="preserve">- Translation and Rotation, but not scale. The child’s actions will follow the parent’s actions. (This one </w:t>
+      </w:r>
+      <w:proofErr w:type="gramStart"/>
+      <w:r>
+        <w:t>will be used</w:t>
+      </w:r>
+      <w:proofErr w:type="gramEnd"/>
+      <w:r>
+        <w:t xml:space="preserve"> the most)</w:t>
       </w:r>
     </w:p>
     <w:p>
@@ -162,7 +200,31 @@
         <w:t>Scale</w:t>
       </w:r>
       <w:r>
-        <w:t xml:space="preserve"> – Scale – will maintain the scale, always check the offset. (Normally set to (0,0,1)</w:t>
+        <w:t xml:space="preserve"> – Scale – will </w:t>
+      </w:r>
+      <w:proofErr w:type="gramStart"/>
+      <w:r>
+        <w:t>maintain the scale</w:t>
+      </w:r>
+      <w:proofErr w:type="gramEnd"/>
+      <w:r>
+        <w:t xml:space="preserve">, </w:t>
+      </w:r>
+      <w:proofErr w:type="gramStart"/>
+      <w:r>
+        <w:t>always check the offset</w:t>
+      </w:r>
+      <w:proofErr w:type="gramEnd"/>
+      <w:r>
+        <w:t>. (Normally set to (0</w:t>
+      </w:r>
+      <w:proofErr w:type="gramStart"/>
+      <w:r>
+        <w:t>,0,1</w:t>
+      </w:r>
+      <w:proofErr w:type="gramEnd"/>
+      <w:r>
+        <w:t>)</w:t>
       </w:r>
     </w:p>
     <w:p>
@@ -180,7 +242,15 @@
     </w:p>
     <w:p>
       <w:r>
-        <w:t xml:space="preserve">Always click on the constrainer, then the constraintee. The circle first, then click on the joint. </w:t>
+        <w:t xml:space="preserve">Always click on the constrainer, then the </w:t>
+      </w:r>
+      <w:proofErr w:type="spellStart"/>
+      <w:r>
+        <w:t>constraintee</w:t>
+      </w:r>
+      <w:proofErr w:type="spellEnd"/>
+      <w:r>
+        <w:t xml:space="preserve">. The circle first, then click on the joint. </w:t>
       </w:r>
     </w:p>
     <w:p>
@@ -234,7 +304,15 @@
         <w:t>Scene organization/conventions</w:t>
       </w:r>
       <w:r>
-        <w:t xml:space="preserve"> – Joint – Jnt, Control – Ctrl, Group – Grp, Geometry - Geo</w:t>
+        <w:t xml:space="preserve"> – Joint – </w:t>
+      </w:r>
+      <w:proofErr w:type="spellStart"/>
+      <w:r>
+        <w:t>Jnt</w:t>
+      </w:r>
+      <w:proofErr w:type="spellEnd"/>
+      <w:r>
+        <w:t>, Control – Ctrl, Group – Grp, Geometry - Geo</w:t>
       </w:r>
     </w:p>
     <w:p>
@@ -271,7 +349,15 @@
         <w:t xml:space="preserve">Skeleton – Hip, make sure to place two joints at the hip. </w:t>
       </w:r>
       <w:r>
-        <w:t xml:space="preserve">(COG jnt is the root to everything, and should also be placed at the hip bone) </w:t>
+        <w:t xml:space="preserve">(COG </w:t>
+      </w:r>
+      <w:proofErr w:type="spellStart"/>
+      <w:r>
+        <w:t>jnt</w:t>
+      </w:r>
+      <w:proofErr w:type="spellEnd"/>
+      <w:r>
+        <w:t xml:space="preserve"> is the root to everything, and should also be placed at the hip bone) </w:t>
       </w:r>
     </w:p>
     <w:p>
@@ -297,92 +383,119 @@
       <w:r>
         <w:t>I</w:t>
       </w:r>
+      <w:r>
+        <w:t>K Rigs – After putting a simple hierarchy down, (make sure to zero out the children) click on skeleton (rotate plane solver)</w:t>
+      </w:r>
+      <w:r>
+        <w:t xml:space="preserve"> Create IK Handle</w:t>
+      </w:r>
+    </w:p>
+    <w:p>
+      <w:r>
+        <w:lastRenderedPageBreak/>
+        <w:t>White arrow, vector –</w:t>
+      </w:r>
+      <w:r>
+        <w:t xml:space="preserve"> Should be pointed in the direction you want the elbow or knee to point.</w:t>
+      </w:r>
+    </w:p>
+    <w:p>
+      <w:r>
+        <w:t xml:space="preserve">Pole Vector constraints – The pole vector will always point to the object. </w:t>
+      </w:r>
+    </w:p>
+    <w:p>
+      <w:r>
+        <w:t xml:space="preserve">IK Handles </w:t>
+      </w:r>
+    </w:p>
+    <w:p>
+      <w:r>
+        <w:t>Control/</w:t>
+      </w:r>
+      <w:r>
+        <w:t>Locator</w:t>
+      </w:r>
+      <w:r>
+        <w:t xml:space="preserve"> first, then click the </w:t>
+      </w:r>
+      <w:r>
+        <w:t>Handle</w:t>
+      </w:r>
+      <w:r>
+        <w:t xml:space="preserve"> to constrain. </w:t>
+      </w:r>
+      <w:r>
+        <w:t>Point constrain</w:t>
+      </w:r>
+    </w:p>
+    <w:p>
+      <w:r>
+        <w:t xml:space="preserve">Make the Locator a child to the elbow, so that you can zero out all the transformations. That way the orientation </w:t>
+      </w:r>
+      <w:proofErr w:type="gramStart"/>
+      <w:r>
+        <w:t>is aligned</w:t>
+      </w:r>
+      <w:proofErr w:type="gramEnd"/>
+      <w:r>
+        <w:t xml:space="preserve">. This is the one that you do pole vector constraint. </w:t>
+      </w:r>
+    </w:p>
+    <w:p>
+      <w:proofErr w:type="spellStart"/>
+      <w:r>
+        <w:t>L_Arm_IK_Main_Ctrl_Grp</w:t>
+      </w:r>
+      <w:proofErr w:type="spellEnd"/>
+      <w:r>
+        <w:t xml:space="preserve"> (This is to help organize the constraints with the </w:t>
+      </w:r>
+      <w:r>
+        <w:t>Pole Vectors and the IK. Arms together, and the legs together, etc.)</w:t>
+      </w:r>
+    </w:p>
+    <w:p>
+      <w:r>
+        <w:tab/>
+      </w:r>
+      <w:proofErr w:type="spellStart"/>
+      <w:r>
+        <w:t>IK_Ctrl_Grp</w:t>
+      </w:r>
+      <w:proofErr w:type="spellEnd"/>
+    </w:p>
+    <w:p>
+      <w:r>
+        <w:tab/>
+      </w:r>
+      <w:proofErr w:type="spellStart"/>
+      <w:r>
+        <w:t>PV_Ctrl_Grp</w:t>
+      </w:r>
+      <w:proofErr w:type="spellEnd"/>
+    </w:p>
+    <w:p>
+      <w:r>
+        <w:tab/>
+      </w:r>
+      <w:proofErr w:type="spellStart"/>
+      <w:r>
+        <w:t>Shoulder_Ctrl_Grp</w:t>
+      </w:r>
+      <w:proofErr w:type="spellEnd"/>
+    </w:p>
+    <w:p>
+      <w:pPr>
+        <w:jc w:val="right"/>
+      </w:pPr>
+      <w:r>
+        <w:t>February 27</w:t>
+      </w:r>
+    </w:p>
+    <w:p>
       <w:bookmarkStart w:id="0" w:name="_GoBack"/>
       <w:bookmarkEnd w:id="0"/>
-      <w:r>
-        <w:t>K Rigs – After putting a simple hierarchy down, (make sure to zero out the children) click on skeleton (rotate plane solver)</w:t>
-      </w:r>
-      <w:r>
-        <w:t xml:space="preserve"> Create IK Handle</w:t>
-      </w:r>
-    </w:p>
-    <w:p>
-      <w:r>
-        <w:lastRenderedPageBreak/>
-        <w:t>White arrow, vector –</w:t>
-      </w:r>
-      <w:r>
-        <w:t xml:space="preserve"> Should be pointed in the direction you want the elbow or knee to point.</w:t>
-      </w:r>
-    </w:p>
-    <w:p>
-      <w:r>
-        <w:t xml:space="preserve">Pole Vector constraints – The pole vector will always point to the object. </w:t>
-      </w:r>
-    </w:p>
-    <w:p>
-      <w:r>
-        <w:t xml:space="preserve">IK Handles </w:t>
-      </w:r>
-    </w:p>
-    <w:p>
-      <w:r>
-        <w:t>Control/</w:t>
-      </w:r>
-      <w:r>
-        <w:t>Locator</w:t>
-      </w:r>
-      <w:r>
-        <w:t xml:space="preserve"> first, then click the </w:t>
-      </w:r>
-      <w:r>
-        <w:t>Handle</w:t>
-      </w:r>
-      <w:r>
-        <w:t xml:space="preserve"> to constrain. </w:t>
-      </w:r>
-      <w:r>
-        <w:t>Point constrain</w:t>
-      </w:r>
-    </w:p>
-    <w:p>
-      <w:r>
-        <w:t xml:space="preserve">Make the Locator a child to the elbow, so that you can zero out all the transformations. That way the orientation is aligned. This is the one that you do pole vector constraint. </w:t>
-      </w:r>
-    </w:p>
-    <w:p>
-      <w:r>
-        <w:t>L_Arm_IK_Main_Ctrl_Grp</w:t>
-      </w:r>
-      <w:r>
-        <w:t xml:space="preserve"> (This is to help organize the constraints with the </w:t>
-      </w:r>
-      <w:r>
-        <w:t>Pole Vectors and the IK. Arms together, and the legs together, etc.)</w:t>
-      </w:r>
-    </w:p>
-    <w:p>
-      <w:r>
-        <w:tab/>
-        <w:t>IK_Ctrl_Grp</w:t>
-      </w:r>
-    </w:p>
-    <w:p>
-      <w:r>
-        <w:tab/>
-        <w:t>PV_Ctrl_Grp</w:t>
-      </w:r>
-    </w:p>
-    <w:p>
-      <w:r>
-        <w:tab/>
-        <w:t>Shoulder_Ctrl_Grp</w:t>
-      </w:r>
-    </w:p>
-    <w:p>
-      <w:pPr>
-        <w:jc w:val="right"/>
-      </w:pPr>
     </w:p>
     <w:sectPr>
       <w:pgSz w:w="12240" w:h="15840"/>

</xml_diff>

<commit_message>
Started on state machines, but mostly worked on scriptable objects.
</commit_message>
<xml_diff>
--- a/Notes/Rigging Essentials.docx
+++ b/Notes/Rigging Essentials.docx
@@ -490,12 +490,48 @@
         <w:jc w:val="right"/>
       </w:pPr>
       <w:r>
-        <w:t>February 27</w:t>
-      </w:r>
-    </w:p>
-    <w:p>
+        <w:t xml:space="preserve">March 6, </w:t>
+      </w:r>
+    </w:p>
+    <w:p>
+      <w:pPr>
+        <w:jc w:val="right"/>
+      </w:pPr>
+    </w:p>
+    <w:p>
+      <w:r>
+        <w:t xml:space="preserve">RK joints – </w:t>
+      </w:r>
+      <w:proofErr w:type="gramStart"/>
+      <w:r>
+        <w:t>It’s</w:t>
+      </w:r>
+      <w:proofErr w:type="gramEnd"/>
+      <w:r>
+        <w:t xml:space="preserve"> basically the FK and the IK </w:t>
+      </w:r>
+      <w:r>
+        <w:t xml:space="preserve">put together. When creating the constraints for joints (parent and scale) select the same names for FK, IK then RK. For </w:t>
+      </w:r>
+      <w:proofErr w:type="gramStart"/>
+      <w:r>
+        <w:t xml:space="preserve">instance </w:t>
+      </w:r>
       <w:bookmarkStart w:id="0" w:name="_GoBack"/>
       <w:bookmarkEnd w:id="0"/>
+      <w:r>
+        <w:t>:</w:t>
+      </w:r>
+      <w:proofErr w:type="gramEnd"/>
+      <w:r>
+        <w:t xml:space="preserve"> L_Arm_01_Jnt in FK and IK (the joints should simply be duplicated), then RK. RK joints will stay with the other two joints, but usually stays about 50/50 between the two other rigs when moved. </w:t>
+      </w:r>
+    </w:p>
+    <w:p/>
+    <w:p>
+      <w:r>
+        <w:t>Set driven key</w:t>
+      </w:r>
     </w:p>
     <w:sectPr>
       <w:pgSz w:w="12240" w:h="15840"/>

</xml_diff>

<commit_message>
Added more to Rigging notes
</commit_message>
<xml_diff>
--- a/Notes/Rigging Essentials.docx
+++ b/Notes/Rigging Essentials.docx
@@ -515,23 +515,42 @@
       </w:r>
       <w:proofErr w:type="gramStart"/>
       <w:r>
-        <w:t xml:space="preserve">instance </w:t>
+        <w:t>instance :</w:t>
+      </w:r>
+      <w:proofErr w:type="gramEnd"/>
+      <w:r>
+        <w:t xml:space="preserve"> L_Arm_01_Jnt in FK and IK (the joints should simply be duplicated), then RK. RK joints will stay with the other two joints, but usually stays about 50/50 between the two other rigs when moved. </w:t>
+      </w:r>
+    </w:p>
+    <w:p/>
+    <w:p>
+      <w:r>
+        <w:t>Set driven key</w:t>
+      </w:r>
+      <w:r>
+        <w:t>s (SDK) – Normally, the Driver would be the “time”</w:t>
+      </w:r>
+      <w:proofErr w:type="gramStart"/>
+      <w:r>
+        <w:t>,</w:t>
+      </w:r>
+      <w:proofErr w:type="gramEnd"/>
+      <w:r>
+        <w:t xml:space="preserve"> the Driven is the object/attribute. However, the driver could also be Finger1 with the Driven being Finger2. Set Driven Keys is simply another way to animate </w:t>
+      </w:r>
+      <w:r>
+        <w:t xml:space="preserve">rather than using the graph editor. To access the SDK, right click in the </w:t>
+      </w:r>
+      <w:proofErr w:type="spellStart"/>
+      <w:r>
+        <w:t>ChannelBox</w:t>
+      </w:r>
+      <w:proofErr w:type="spellEnd"/>
+      <w:r>
+        <w:t>.</w:t>
       </w:r>
       <w:bookmarkStart w:id="0" w:name="_GoBack"/>
       <w:bookmarkEnd w:id="0"/>
-      <w:r>
-        <w:t>:</w:t>
-      </w:r>
-      <w:proofErr w:type="gramEnd"/>
-      <w:r>
-        <w:t xml:space="preserve"> L_Arm_01_Jnt in FK and IK (the joints should simply be duplicated), then RK. RK joints will stay with the other two joints, but usually stays about 50/50 between the two other rigs when moved. </w:t>
-      </w:r>
-    </w:p>
-    <w:p/>
-    <w:p>
-      <w:r>
-        <w:t>Set driven key</w:t>
-      </w:r>
     </w:p>
     <w:sectPr>
       <w:pgSz w:w="12240" w:h="15840"/>

</xml_diff>

<commit_message>
changes to FK portion of the orange robot
</commit_message>
<xml_diff>
--- a/Notes/Rigging Essentials.docx
+++ b/Notes/Rigging Essentials.docx
@@ -513,41 +513,79 @@
       <w:r>
         <w:t xml:space="preserve">put together. When creating the constraints for joints (parent and scale) select the same names for FK, IK then RK. For </w:t>
       </w:r>
+      <w:r>
+        <w:t>instance;</w:t>
+      </w:r>
+      <w:r>
+        <w:t xml:space="preserve"> L_Arm_01_Jnt in FK and IK (the joints should simply be duplicated), then RK. RK joints will stay with the other two joints, but usually stays about 50/50 between the two other rigs when moved. </w:t>
+      </w:r>
+    </w:p>
+    <w:p/>
+    <w:p>
+      <w:r>
+        <w:t>Set driven key</w:t>
+      </w:r>
+      <w:r>
+        <w:t>s (SDK) – Normally, the Driver would be the “time”</w:t>
+      </w:r>
       <w:proofErr w:type="gramStart"/>
       <w:r>
-        <w:t>instance :</w:t>
+        <w:t>,</w:t>
       </w:r>
       <w:proofErr w:type="gramEnd"/>
       <w:r>
-        <w:t xml:space="preserve"> L_Arm_01_Jnt in FK and IK (the joints should simply be duplicated), then RK. RK joints will stay with the other two joints, but usually stays about 50/50 between the two other rigs when moved. </w:t>
+        <w:t xml:space="preserve"> the Driven is the object/attribute. However, the driver could also be Finger1 with the Driven being Finger2. Set Driven Keys is simply another way to animate </w:t>
+      </w:r>
+      <w:r>
+        <w:t xml:space="preserve">rather than using the graph editor. To access the SDK, right click in the </w:t>
+      </w:r>
+      <w:proofErr w:type="spellStart"/>
+      <w:r>
+        <w:t>ChannelBox</w:t>
+      </w:r>
+      <w:proofErr w:type="spellEnd"/>
+      <w:r>
+        <w:t>.</w:t>
       </w:r>
     </w:p>
     <w:p/>
     <w:p>
-      <w:r>
-        <w:t>Set driven key</w:t>
-      </w:r>
-      <w:r>
-        <w:t>s (SDK) – Normally, the Driver would be the “time”</w:t>
+      <w:pPr>
+        <w:jc w:val="right"/>
+      </w:pPr>
+      <w:r>
+        <w:t>March 13</w:t>
+      </w:r>
+    </w:p>
+    <w:p>
+      <w:r>
+        <w:t>How to rig a foot/ Inverse IK rig</w:t>
+      </w:r>
+    </w:p>
+    <w:p>
+      <w:proofErr w:type="spellStart"/>
+      <w:r>
+        <w:t>Ik</w:t>
+      </w:r>
+      <w:proofErr w:type="spellEnd"/>
+      <w:r>
+        <w:t xml:space="preserve"> joint chain </w:t>
       </w:r>
       <w:proofErr w:type="gramStart"/>
       <w:r>
-        <w:t>,</w:t>
+        <w:t>is created</w:t>
       </w:r>
       <w:proofErr w:type="gramEnd"/>
       <w:r>
-        <w:t xml:space="preserve"> the Driven is the object/attribute. However, the driver could also be Finger1 with the Driven being Finger2. Set Driven Keys is simply another way to animate </w:t>
-      </w:r>
-      <w:r>
-        <w:t xml:space="preserve">rather than using the graph editor. To access the SDK, right click in the </w:t>
-      </w:r>
-      <w:proofErr w:type="spellStart"/>
-      <w:r>
-        <w:t>ChannelBox</w:t>
-      </w:r>
-      <w:proofErr w:type="spellEnd"/>
-      <w:r>
-        <w:t>.</w:t>
+        <w:t xml:space="preserve"> like normal, but make sure to orient the joints correctly. After building the normal one, we create new ones. No heel yet. </w:t>
+      </w:r>
+    </w:p>
+    <w:p>
+      <w:r>
+        <w:t xml:space="preserve">Make a new IK rig, where the points where the heel and toes are hit the ground. The ball and ankle joints should be in the same place as the first IK rig. The hierarchy is backwards as well. </w:t>
+      </w:r>
+      <w:r>
+        <w:t xml:space="preserve">Heel, toe, ball, and then ankle. </w:t>
       </w:r>
       <w:bookmarkStart w:id="0" w:name="_GoBack"/>
       <w:bookmarkEnd w:id="0"/>

</xml_diff>